<commit_message>
Adding the application files (#42)
* Add application files

Co-Authored-By: Ethan Hansen <1ethanhansen@protonmail.com>

* Update RegistrationForm-_ProjectCodeName_-Rev1.docx
</commit_message>
<xml_diff>
--- a/docs/RegistrationForm-_ProjectCodeName_-Rev1.docx
+++ b/docs/RegistrationForm-_ProjectCodeName_-Rev1.docx
@@ -11,8 +11,8 @@
       </w:tblPr>
       <w:tblGrid>
         <w:gridCol w:w="1485"/>
-        <w:gridCol w:w="679"/>
-        <w:gridCol w:w="3231"/>
+        <w:gridCol w:w="3190"/>
+        <w:gridCol w:w="720"/>
         <w:gridCol w:w="185"/>
         <w:gridCol w:w="270"/>
         <w:gridCol w:w="993"/>
@@ -334,7 +334,7 @@
         <w:tc>
           <w:tcPr>
             <w:cnfStyle w:val="001000000000" w:firstRow="0" w:lastRow="0" w:firstColumn="1" w:lastColumn="0" w:oddVBand="0" w:evenVBand="0" w:oddHBand="0" w:evenHBand="0" w:firstRowFirstColumn="0" w:firstRowLastColumn="0" w:lastRowFirstColumn="0" w:lastRowLastColumn="0"/>
-            <w:tcW w:w="2164" w:type="dxa"/>
+            <w:tcW w:w="4675" w:type="dxa"/>
             <w:gridSpan w:val="2"/>
             <w:tcBorders>
               <w:bottom w:val="single" w:sz="4" w:space="0" w:color="999999" w:themeColor="text1" w:themeTint="66"/>
@@ -344,6 +344,7 @@
             <w:pPr>
               <w:rPr>
                 <w:b w:val="0"/>
+                <w:bCs w:val="0"/>
                 <w:sz w:val="32"/>
                 <w:szCs w:val="32"/>
               </w:rPr>
@@ -351,42 +352,20 @@
             <w:r>
               <w:rPr>
                 <w:b w:val="0"/>
-                <w:sz w:val="32"/>
-                <w:szCs w:val="32"/>
-              </w:rPr>
-              <w:t>Tire Size:</w:t>
-            </w:r>
-          </w:p>
-        </w:tc>
-        <w:tc>
-          <w:tcPr>
-            <w:tcW w:w="3416" w:type="dxa"/>
-            <w:gridSpan w:val="2"/>
-            <w:tcBorders>
-              <w:bottom w:val="single" w:sz="4" w:space="0" w:color="999999" w:themeColor="text1" w:themeTint="66"/>
-            </w:tcBorders>
-          </w:tcPr>
-          <w:p>
-            <w:pPr>
-              <w:cnfStyle w:val="000000000000" w:firstRow="0" w:lastRow="0" w:firstColumn="0" w:lastColumn="0" w:oddVBand="0" w:evenVBand="0" w:oddHBand="0" w:evenHBand="0" w:firstRowFirstColumn="0" w:firstRowLastColumn="0" w:lastRowFirstColumn="0" w:lastRowLastColumn="0"/>
-              <w:rPr>
-                <w:sz w:val="32"/>
-                <w:szCs w:val="32"/>
-              </w:rPr>
-            </w:pPr>
-            <w:r>
-              <w:rPr>
+                <w:bCs w:val="0"/>
                 <w:sz w:val="32"/>
                 <w:szCs w:val="32"/>
               </w:rPr>
               <w:t>Engine:</w:t>
             </w:r>
-          </w:p>
-        </w:tc>
-        <w:tc>
-          <w:tcPr>
-            <w:tcW w:w="5210" w:type="dxa"/>
-            <w:gridSpan w:val="5"/>
+            <w:bookmarkStart w:id="0" w:name="_GoBack"/>
+            <w:bookmarkEnd w:id="0"/>
+          </w:p>
+        </w:tc>
+        <w:tc>
+          <w:tcPr>
+            <w:tcW w:w="6115" w:type="dxa"/>
+            <w:gridSpan w:val="7"/>
             <w:tcBorders>
               <w:bottom w:val="single" w:sz="4" w:space="0" w:color="999999" w:themeColor="text1" w:themeTint="66"/>
             </w:tcBorders>
@@ -1035,8 +1014,6 @@
         </w:rPr>
         <w:tab/>
       </w:r>
-      <w:bookmarkStart w:id="0" w:name="_GoBack"/>
-      <w:bookmarkEnd w:id="0"/>
     </w:p>
     <w:sectPr>
       <w:pgSz w:w="12240" w:h="15840"/>
@@ -1171,6 +1148,7 @@
     <w:lsdException w:name="HTML Sample" w:semiHidden="1" w:unhideWhenUsed="1"/>
     <w:lsdException w:name="HTML Typewriter" w:semiHidden="1" w:unhideWhenUsed="1"/>
     <w:lsdException w:name="HTML Variable" w:semiHidden="1" w:unhideWhenUsed="1"/>
+    <w:lsdException w:name="Normal Table" w:semiHidden="1" w:unhideWhenUsed="1"/>
     <w:lsdException w:name="annotation subject" w:semiHidden="1" w:unhideWhenUsed="1"/>
     <w:lsdException w:name="No List" w:semiHidden="1" w:unhideWhenUsed="1"/>
     <w:lsdException w:name="Outline List 1" w:semiHidden="1" w:unhideWhenUsed="1"/>
@@ -1213,8 +1191,11 @@
     <w:lsdException w:name="Table Contemporary" w:semiHidden="1" w:unhideWhenUsed="1"/>
     <w:lsdException w:name="Table Elegant" w:semiHidden="1" w:unhideWhenUsed="1"/>
     <w:lsdException w:name="Table Professional" w:semiHidden="1" w:unhideWhenUsed="1"/>
+    <w:lsdException w:name="Table Subtle 1" w:semiHidden="1" w:unhideWhenUsed="1"/>
     <w:lsdException w:name="Table Subtle 2" w:semiHidden="1" w:unhideWhenUsed="1"/>
     <w:lsdException w:name="Table Web 1" w:semiHidden="1" w:unhideWhenUsed="1"/>
+    <w:lsdException w:name="Table Web 2" w:semiHidden="1" w:unhideWhenUsed="1"/>
+    <w:lsdException w:name="Table Web 3" w:semiHidden="1" w:unhideWhenUsed="1"/>
     <w:lsdException w:name="Balloon Text" w:semiHidden="1" w:unhideWhenUsed="1"/>
     <w:lsdException w:name="Table Grid" w:uiPriority="39"/>
     <w:lsdException w:name="Table Theme" w:semiHidden="1" w:unhideWhenUsed="1"/>
@@ -1988,7 +1969,7 @@
 </file>
 
 <file path=customXml/itemProps1.xml><?xml version="1.0" encoding="utf-8"?>
-<ds:datastoreItem xmlns:ds="http://schemas.openxmlformats.org/officeDocument/2006/customXml" ds:itemID="{4576C4D6-143B-434D-985A-093855787015}">
+<ds:datastoreItem xmlns:ds="http://schemas.openxmlformats.org/officeDocument/2006/customXml" ds:itemID="{83E336CE-C2AE-4557-AB89-79C7D30D4682}">
   <ds:schemaRefs>
     <ds:schemaRef ds:uri="http://schemas.openxmlformats.org/officeDocument/2006/bibliography"/>
   </ds:schemaRefs>

</xml_diff>